<commit_message>
002 - INTEGRANTES DO PROJETO
</commit_message>
<xml_diff>
--- a/002 - INTEGRANTES DO PROJETO.docx
+++ b/002 - INTEGRANTES DO PROJETO.docx
@@ -88,6 +88,9 @@
       <w:r>
         <w:t>MAFERSON DE MELO EVANGELISTA RA:</w:t>
       </w:r>
+      <w:r>
+        <w:t xml:space="preserve"> 1901630</w:t>
+      </w:r>
     </w:p>
     <w:p>
       <w:pPr>
@@ -103,53 +106,50 @@
       </w:pPr>
       <w:r>
         <w:t>CELULAR: 11 96035-0474</w:t>
-      </w:r>
-    </w:p>
-    <w:p>
-      <w:pPr>
-        <w:spacing w:line="240" w:lineRule="auto"/>
-      </w:pPr>
-    </w:p>
-    <w:p>
-      <w:pPr>
-        <w:spacing w:line="240" w:lineRule="auto"/>
-      </w:pPr>
-      <w:r>
-        <w:t>ISRAEL FELIPE EDUARDO DA SILVA RA:1900940</w:t>
-      </w:r>
-    </w:p>
-    <w:p>
-      <w:pPr>
-        <w:spacing w:line="240" w:lineRule="auto"/>
-      </w:pPr>
-      <w:r>
-        <w:t>E-MAIL: ISRAEL.SILVA@ALUNO.FACULDADEIMPACTA.COM.BR</w:t>
-      </w:r>
-    </w:p>
-    <w:p>
-      <w:pPr>
-        <w:spacing w:line="240" w:lineRule="auto"/>
-      </w:pPr>
-      <w:r>
-        <w:t>CELULAR: 11 96860-5580</w:t>
-      </w:r>
-    </w:p>
-    <w:p>
-      <w:pPr>
-        <w:spacing w:line="240" w:lineRule="auto"/>
-      </w:pPr>
-    </w:p>
-    <w:p>
-      <w:pPr>
-        <w:spacing w:line="240" w:lineRule="auto"/>
-      </w:pPr>
-      <w:r>
-        <w:t>PARCERIA:</w:t>
       </w:r>
       <w:bookmarkStart w:id="0" w:name="_GoBack"/>
       <w:bookmarkEnd w:id="0"/>
-      <w:r>
-        <w:t xml:space="preserve"> NIKE DO BRASIL LTDA    </w:t>
+    </w:p>
+    <w:p>
+      <w:pPr>
+        <w:spacing w:line="240" w:lineRule="auto"/>
+      </w:pPr>
+    </w:p>
+    <w:p>
+      <w:pPr>
+        <w:spacing w:line="240" w:lineRule="auto"/>
+      </w:pPr>
+      <w:r>
+        <w:t>ISRAEL FELIPE EDUARDO DA SILVA RA:1900940</w:t>
+      </w:r>
+    </w:p>
+    <w:p>
+      <w:pPr>
+        <w:spacing w:line="240" w:lineRule="auto"/>
+      </w:pPr>
+      <w:r>
+        <w:t>E-MAIL: ISRAEL.SILVA@ALUNO.FACULDADEIMPACTA.COM.BR</w:t>
+      </w:r>
+    </w:p>
+    <w:p>
+      <w:pPr>
+        <w:spacing w:line="240" w:lineRule="auto"/>
+      </w:pPr>
+      <w:r>
+        <w:t>CELULAR: 11 96860-5580</w:t>
+      </w:r>
+    </w:p>
+    <w:p>
+      <w:pPr>
+        <w:spacing w:line="240" w:lineRule="auto"/>
+      </w:pPr>
+    </w:p>
+    <w:p>
+      <w:pPr>
+        <w:spacing w:line="240" w:lineRule="auto"/>
+      </w:pPr>
+      <w:r>
+        <w:t xml:space="preserve">PARCERIA: NIKE DO BRASIL LTDA    </w:t>
       </w:r>
     </w:p>
     <w:p>

</xml_diff>

<commit_message>
002 - INTEGRANTES DO PROJET
</commit_message>
<xml_diff>
--- a/002 - INTEGRANTES DO PROJETO.docx
+++ b/002 - INTEGRANTES DO PROJETO.docx
@@ -57,58 +57,64 @@
         <w:spacing w:line="240" w:lineRule="auto"/>
       </w:pPr>
       <w:r>
-        <w:t>THIAGO MACHADO FLAUZINO RA:1901630</w:t>
-      </w:r>
-    </w:p>
-    <w:p>
-      <w:pPr>
-        <w:spacing w:line="240" w:lineRule="auto"/>
+        <w:t>THIAGO MACHADO FLAUZINO RA:19</w:t>
+      </w:r>
+      <w:r>
+        <w:t>01574</w:t>
+      </w:r>
+    </w:p>
+    <w:p>
+      <w:pPr>
+        <w:spacing w:line="240" w:lineRule="auto"/>
+        <w:rPr>
+          <w:u w:val="single"/>
+        </w:rPr>
       </w:pPr>
       <w:r>
         <w:t>E-MAIL: THIAGO.FLAUZINO@ALUNO.FACULDADEIMPACTA.COM.BR</w:t>
-      </w:r>
-    </w:p>
-    <w:p>
-      <w:pPr>
-        <w:spacing w:line="240" w:lineRule="auto"/>
-      </w:pPr>
-      <w:r>
-        <w:t>CELULAR: 11 95814-7908</w:t>
-      </w:r>
-    </w:p>
-    <w:p>
-      <w:pPr>
-        <w:spacing w:line="240" w:lineRule="auto"/>
-      </w:pPr>
-    </w:p>
-    <w:p>
-      <w:pPr>
-        <w:spacing w:line="240" w:lineRule="auto"/>
-      </w:pPr>
-      <w:r>
-        <w:t>MAFERSON DE MELO EVANGELISTA RA:</w:t>
-      </w:r>
-      <w:r>
-        <w:t xml:space="preserve"> 1901630</w:t>
-      </w:r>
-    </w:p>
-    <w:p>
-      <w:pPr>
-        <w:spacing w:line="240" w:lineRule="auto"/>
-      </w:pPr>
-      <w:r>
-        <w:t>E-MAIL: MAFERSON.EVANGELISTA@ALUNO.FACULDADEIMPACTA.COM.BR</w:t>
-      </w:r>
-    </w:p>
-    <w:p>
-      <w:pPr>
-        <w:spacing w:line="240" w:lineRule="auto"/>
-      </w:pPr>
-      <w:r>
-        <w:t>CELULAR: 11 96035-0474</w:t>
       </w:r>
       <w:bookmarkStart w:id="0" w:name="_GoBack"/>
       <w:bookmarkEnd w:id="0"/>
+    </w:p>
+    <w:p>
+      <w:pPr>
+        <w:spacing w:line="240" w:lineRule="auto"/>
+      </w:pPr>
+      <w:r>
+        <w:t>CELULAR: 11 95814-7908</w:t>
+      </w:r>
+    </w:p>
+    <w:p>
+      <w:pPr>
+        <w:spacing w:line="240" w:lineRule="auto"/>
+      </w:pPr>
+    </w:p>
+    <w:p>
+      <w:pPr>
+        <w:spacing w:line="240" w:lineRule="auto"/>
+      </w:pPr>
+      <w:r>
+        <w:t>MAFERSON DE MELO EVANGELISTA RA:</w:t>
+      </w:r>
+      <w:r>
+        <w:t xml:space="preserve"> 1901630</w:t>
+      </w:r>
+    </w:p>
+    <w:p>
+      <w:pPr>
+        <w:spacing w:line="240" w:lineRule="auto"/>
+      </w:pPr>
+      <w:r>
+        <w:t>E-MAIL: MAFERSON.EVANGELISTA@ALUNO.FACULDADEIMPACTA.COM.BR</w:t>
+      </w:r>
+    </w:p>
+    <w:p>
+      <w:pPr>
+        <w:spacing w:line="240" w:lineRule="auto"/>
+      </w:pPr>
+      <w:r>
+        <w:t>CELULAR: 11 96035-0474</w:t>
+      </w:r>
     </w:p>
     <w:p>
       <w:pPr>

</xml_diff>